<commit_message>
Update 12/27/2023 11:06AM EST
Update as of 11:06AM EST on 12/27/2023.
</commit_message>
<xml_diff>
--- a/20231227 - Global United Defense, Inc. - Genocide Prevention Security Systems - v1.0.2.12.docx
+++ b/20231227 - Global United Defense, Inc. - Genocide Prevention Security Systems - v1.0.2.12.docx
@@ -207,7 +207,7 @@
           <w:sz w:val="28"/>
           <w:szCs w:val="28"/>
         </w:rPr>
-        <w:t>12/27/2023 10:49:27 AM</w:t>
+        <w:t>12/27/2023 11:04:08 AM</w:t>
       </w:r>
     </w:p>
     <w:p>
@@ -18916,7 +18916,120 @@
           <w:bCs/>
           <w:color w:val="FF0000"/>
         </w:rPr>
-        <w:t xml:space="preserve">GENOCIDE CASE </w:t>
+        <w:t>GENOCIDE CASE FRAUD</w:t>
+      </w:r>
+      <w:r>
+        <w:rPr>
+          <w:b/>
+          <w:bCs/>
+        </w:rPr>
+        <w:t xml:space="preserve"> </w:t>
+      </w:r>
+      <w:r>
+        <w:rPr>
+          <w:b/>
+          <w:bCs/>
+          <w:color w:val="0070C0"/>
+        </w:rPr>
+        <w:t>TO</w:t>
+      </w:r>
+      <w:r>
+        <w:rPr>
+          <w:b/>
+          <w:bCs/>
+        </w:rPr>
+        <w:t xml:space="preserve"> </w:t>
+      </w:r>
+      <w:r>
+        <w:rPr>
+          <w:b/>
+          <w:bCs/>
+          <w:color w:val="7030A0"/>
+        </w:rPr>
+        <w:t>CONDUCT</w:t>
+      </w:r>
+      <w:r>
+        <w:rPr>
+          <w:b/>
+          <w:bCs/>
+        </w:rPr>
+        <w:t xml:space="preserve">                                             </w:t>
+      </w:r>
+      <w:r>
+        <w:rPr>
+          <w:b/>
+          <w:bCs/>
+          <w:color w:val="FF0000"/>
+        </w:rPr>
+        <w:t xml:space="preserve">ANY </w:t>
+      </w:r>
+      <w:r>
+        <w:rPr>
+          <w:b/>
+          <w:bCs/>
+          <w:color w:val="FF0000"/>
+        </w:rPr>
+        <w:t>TORTURE</w:t>
+      </w:r>
+      <w:r>
+        <w:rPr>
+          <w:b/>
+          <w:bCs/>
+        </w:rPr>
+        <w:t xml:space="preserve"> </w:t>
+      </w:r>
+      <w:r>
+        <w:rPr>
+          <w:b/>
+          <w:bCs/>
+          <w:color w:val="0070C0"/>
+        </w:rPr>
+        <w:t>OF</w:t>
+      </w:r>
+      <w:r>
+        <w:rPr>
+          <w:b/>
+          <w:bCs/>
+        </w:rPr>
+        <w:t xml:space="preserve"> </w:t>
+      </w:r>
+      <w:r>
+        <w:rPr>
+          <w:b/>
+          <w:bCs/>
+          <w:color w:val="FF0000"/>
+        </w:rPr>
+        <w:t>ANY INNOCENT CIVILIAN</w:t>
+      </w:r>
+      <w:r>
+        <w:rPr>
+          <w:b/>
+          <w:bCs/>
+        </w:rPr>
+        <w:t xml:space="preserve"> </w:t>
+      </w:r>
+      <w:r>
+        <w:rPr>
+          <w:b/>
+          <w:bCs/>
+          <w:color w:val="00B0F0"/>
+        </w:rPr>
+        <w:t>OR</w:t>
+      </w:r>
+      <w:r>
+        <w:rPr>
+          <w:b/>
+          <w:bCs/>
+        </w:rPr>
+        <w:t xml:space="preserve"> </w:t>
+      </w:r>
+      <w:r>
+        <w:rPr>
+          <w:b/>
+          <w:bCs/>
+          <w:color w:val="FF0000"/>
+        </w:rPr>
+        <w:t xml:space="preserve">ANY INNOCENT DISABLED </w:t>
       </w:r>
       <w:proofErr w:type="gramStart"/>
       <w:r>
@@ -18925,7 +19038,7 @@
           <w:bCs/>
           <w:color w:val="FF0000"/>
         </w:rPr>
-        <w:t>STACKING</w:t>
+        <w:t>PERSON</w:t>
       </w:r>
       <w:r>
         <w:rPr>
@@ -18987,15 +19100,16 @@
           <w:bCs/>
           <w:color w:val="FF0000"/>
         </w:rPr>
-        <w:t xml:space="preserve">GENOCIDE </w:t>
-      </w:r>
-      <w:r>
-        <w:rPr>
-          <w:b/>
-          <w:bCs/>
-          <w:color w:val="FF0000"/>
-        </w:rPr>
-        <w:t>CAUSING MIND CONTROL</w:t>
+        <w:t xml:space="preserve">GENOCIDE CASE </w:t>
+      </w:r>
+      <w:proofErr w:type="gramStart"/>
+      <w:r>
+        <w:rPr>
+          <w:b/>
+          <w:bCs/>
+          <w:color w:val="FF0000"/>
+        </w:rPr>
+        <w:t>STACKING</w:t>
       </w:r>
       <w:r>
         <w:rPr>
@@ -19004,6 +19118,7 @@
         </w:rPr>
         <w:t>;</w:t>
       </w:r>
+      <w:proofErr w:type="gramEnd"/>
     </w:p>
     <w:p>
       <w:pPr>
@@ -19056,29 +19171,15 @@
           <w:bCs/>
           <w:color w:val="FF0000"/>
         </w:rPr>
-        <w:t>GENOCIDE CAUSING VIRUS</w:t>
-      </w:r>
-      <w:r>
-        <w:rPr>
-          <w:b/>
-          <w:bCs/>
-        </w:rPr>
-        <w:t>(</w:t>
-      </w:r>
-      <w:r>
-        <w:rPr>
-          <w:b/>
-          <w:bCs/>
-          <w:color w:val="808080" w:themeColor="background1" w:themeShade="80"/>
-        </w:rPr>
-        <w:t>ES</w:t>
-      </w:r>
-      <w:r>
-        <w:rPr>
-          <w:b/>
-          <w:bCs/>
-        </w:rPr>
-        <w:t>)</w:t>
+        <w:t xml:space="preserve">GENOCIDE </w:t>
+      </w:r>
+      <w:r>
+        <w:rPr>
+          <w:b/>
+          <w:bCs/>
+          <w:color w:val="FF0000"/>
+        </w:rPr>
+        <w:t>CAUSING MIND CONTROL</w:t>
       </w:r>
       <w:r>
         <w:rPr>
@@ -19139,15 +19240,7 @@
           <w:bCs/>
           <w:color w:val="FF0000"/>
         </w:rPr>
-        <w:t xml:space="preserve">GENOCIDE </w:t>
-      </w:r>
-      <w:r>
-        <w:rPr>
-          <w:b/>
-          <w:bCs/>
-          <w:color w:val="FF0000"/>
-        </w:rPr>
-        <w:t>CHAT SCRIPT</w:t>
+        <w:t>GENOCIDE CAUSING VIRUS</w:t>
       </w:r>
       <w:r>
         <w:rPr>
@@ -19162,7 +19255,7 @@
           <w:bCs/>
           <w:color w:val="808080" w:themeColor="background1" w:themeShade="80"/>
         </w:rPr>
-        <w:t>S</w:t>
+        <w:t>ES</w:t>
       </w:r>
       <w:r>
         <w:rPr>
@@ -19238,7 +19331,7 @@
           <w:bCs/>
           <w:color w:val="FF0000"/>
         </w:rPr>
-        <w:t>COMPUTER COMMAND</w:t>
+        <w:t>CHAT SCRIPT</w:t>
       </w:r>
       <w:r>
         <w:rPr>
@@ -19284,6 +19377,97 @@
           <w:u w:val="single"/>
         </w:rPr>
         <w:lastRenderedPageBreak/>
+        <w:t>GENOCIDE PREVENTION SECURITY SYSTEM</w:t>
+      </w:r>
+      <w:r>
+        <w:t>:</w:t>
+      </w:r>
+      <w:r>
+        <w:t xml:space="preserve"> </w:t>
+      </w:r>
+      <w:r>
+        <w:rPr>
+          <w:b/>
+          <w:bCs/>
+          <w:color w:val="FF0000"/>
+        </w:rPr>
+        <w:t>A</w:t>
+      </w:r>
+      <w:r>
+        <w:rPr>
+          <w:b/>
+          <w:bCs/>
+          <w:color w:val="FF0000"/>
+        </w:rPr>
+        <w:t>LL</w:t>
+      </w:r>
+      <w:r>
+        <w:rPr>
+          <w:b/>
+          <w:bCs/>
+          <w:color w:val="FF0000"/>
+        </w:rPr>
+        <w:t xml:space="preserve"> </w:t>
+      </w:r>
+      <w:r>
+        <w:rPr>
+          <w:b/>
+          <w:bCs/>
+          <w:color w:val="FF0000"/>
+        </w:rPr>
+        <w:t xml:space="preserve">GENOCIDE </w:t>
+      </w:r>
+      <w:r>
+        <w:rPr>
+          <w:b/>
+          <w:bCs/>
+          <w:color w:val="FF0000"/>
+        </w:rPr>
+        <w:t>COMPUTER COMMAND</w:t>
+      </w:r>
+      <w:r>
+        <w:rPr>
+          <w:b/>
+          <w:bCs/>
+        </w:rPr>
+        <w:t>(</w:t>
+      </w:r>
+      <w:r>
+        <w:rPr>
+          <w:b/>
+          <w:bCs/>
+          <w:color w:val="808080" w:themeColor="background1" w:themeShade="80"/>
+        </w:rPr>
+        <w:t>S</w:t>
+      </w:r>
+      <w:r>
+        <w:rPr>
+          <w:b/>
+          <w:bCs/>
+        </w:rPr>
+        <w:t>)</w:t>
+      </w:r>
+      <w:r>
+        <w:rPr>
+          <w:b/>
+          <w:bCs/>
+        </w:rPr>
+        <w:t>;</w:t>
+      </w:r>
+    </w:p>
+    <w:p>
+      <w:pPr>
+        <w:ind w:left="720"/>
+        <w:jc w:val="both"/>
+        <w:rPr>
+          <w:b/>
+          <w:bCs/>
+        </w:rPr>
+      </w:pPr>
+      <w:r>
+        <w:rPr>
+          <w:u w:val="single"/>
+        </w:rPr>
         <w:t>GENOCIDE PREVENTION SECURITY SYSTEM</w:t>
       </w:r>
       <w:r>

</xml_diff>